<commit_message>
modifica errore sulla documentazione
</commit_message>
<xml_diff>
--- a/Documentation.docx
+++ b/Documentation.docx
@@ -159,23 +159,7 @@
           <w:rFonts w:ascii="Times New Roman" w:hAnsi="Times New Roman" w:cs="Times New Roman"/>
           <w:lang w:val="it-IT"/>
         </w:rPr>
-        <w:t xml:space="preserve">Group </w:t>
-      </w:r>
-      <w:proofErr w:type="spellStart"/>
-      <w:r>
-        <w:rPr>
-          <w:rFonts w:ascii="Times New Roman" w:hAnsi="Times New Roman" w:cs="Times New Roman"/>
-          <w:lang w:val="it-IT"/>
-        </w:rPr>
-        <w:t>members</w:t>
-      </w:r>
-      <w:proofErr w:type="spellEnd"/>
-      <w:r>
-        <w:rPr>
-          <w:rFonts w:ascii="Times New Roman" w:hAnsi="Times New Roman" w:cs="Times New Roman"/>
-          <w:lang w:val="it-IT"/>
-        </w:rPr>
-        <w:t>: Noemi Giustini, Filippo Guerra, Filippo Olimpieri, Ludovica Garufi</w:t>
+        <w:t>Group members: Noemi Giustini, Filippo Guerra, Filippo Olimpieri, Ludovica Garufi</w:t>
       </w:r>
     </w:p>
     <w:p>
@@ -2301,7 +2285,7 @@
                 <w:sz w:val="28"/>
                 <w:szCs w:val="28"/>
               </w:rPr>
-              <w:t>13</w:t>
+              <w:t>14</w:t>
             </w:r>
             <w:r>
               <w:rPr>
@@ -5238,25 +5222,7 @@
           <w:sz w:val="24"/>
           <w:szCs w:val="24"/>
         </w:rPr>
-        <w:t xml:space="preserve">the </w:t>
-      </w:r>
-      <w:proofErr w:type="spellStart"/>
-      <w:r>
-        <w:rPr>
-          <w:rFonts w:ascii="Times New Roman" w:hAnsi="Times New Roman" w:cs="Times New Roman"/>
-          <w:sz w:val="24"/>
-          <w:szCs w:val="24"/>
-        </w:rPr>
-        <w:t>Daugman</w:t>
-      </w:r>
-      <w:proofErr w:type="spellEnd"/>
-      <w:r>
-        <w:rPr>
-          <w:rFonts w:ascii="Times New Roman" w:hAnsi="Times New Roman" w:cs="Times New Roman"/>
-          <w:sz w:val="24"/>
-          <w:szCs w:val="24"/>
-        </w:rPr>
-        <w:t xml:space="preserve"> method.</w:t>
+        <w:t>the Daugman method.</w:t>
       </w:r>
       <w:r>
         <w:rPr>
@@ -5355,61 +5321,15 @@
           <w:sz w:val="24"/>
           <w:szCs w:val="24"/>
         </w:rPr>
-        <w:t xml:space="preserve">One of the key figures in the development of iris recognition technology is </w:t>
-      </w:r>
-      <w:proofErr w:type="spellStart"/>
-      <w:r>
-        <w:rPr>
-          <w:rFonts w:ascii="Times New Roman" w:hAnsi="Times New Roman" w:cs="Times New Roman"/>
-          <w:sz w:val="24"/>
-          <w:szCs w:val="24"/>
-        </w:rPr>
-        <w:t>Dr.</w:t>
-      </w:r>
-      <w:proofErr w:type="spellEnd"/>
-      <w:r>
-        <w:rPr>
-          <w:rFonts w:ascii="Times New Roman" w:hAnsi="Times New Roman" w:cs="Times New Roman"/>
-          <w:sz w:val="24"/>
-          <w:szCs w:val="24"/>
-        </w:rPr>
-        <w:t xml:space="preserve"> John </w:t>
-      </w:r>
-      <w:proofErr w:type="spellStart"/>
-      <w:r>
-        <w:rPr>
-          <w:rFonts w:ascii="Times New Roman" w:hAnsi="Times New Roman" w:cs="Times New Roman"/>
-          <w:sz w:val="24"/>
-          <w:szCs w:val="24"/>
-        </w:rPr>
-        <w:t>Daugman</w:t>
-      </w:r>
-      <w:proofErr w:type="spellEnd"/>
-      <w:r>
-        <w:rPr>
-          <w:rFonts w:ascii="Times New Roman" w:hAnsi="Times New Roman" w:cs="Times New Roman"/>
-          <w:sz w:val="24"/>
-          <w:szCs w:val="24"/>
-        </w:rPr>
-        <w:t xml:space="preserve">, who </w:t>
-      </w:r>
-      <w:proofErr w:type="spellStart"/>
-      <w:r>
-        <w:rPr>
-          <w:rFonts w:ascii="Times New Roman" w:hAnsi="Times New Roman" w:cs="Times New Roman"/>
-          <w:sz w:val="24"/>
-          <w:szCs w:val="24"/>
-        </w:rPr>
-        <w:t>Daugman</w:t>
-      </w:r>
-      <w:proofErr w:type="spellEnd"/>
-      <w:r>
-        <w:rPr>
-          <w:rFonts w:ascii="Times New Roman" w:hAnsi="Times New Roman" w:cs="Times New Roman"/>
-          <w:sz w:val="24"/>
-          <w:szCs w:val="24"/>
-        </w:rPr>
-        <w:t xml:space="preserve"> method is named after.</w:t>
+        <w:t>One of the key figures in the development of iris recognition technology is Dr. John Daugman</w:t>
+      </w:r>
+      <w:r>
+        <w:rPr>
+          <w:rFonts w:ascii="Times New Roman" w:hAnsi="Times New Roman" w:cs="Times New Roman"/>
+          <w:sz w:val="24"/>
+          <w:szCs w:val="24"/>
+        </w:rPr>
+        <w:t>, who Daugman method is named after.</w:t>
       </w:r>
       <w:r>
         <w:rPr>
@@ -5593,23 +5513,13 @@
         </w:rPr>
         <w:t xml:space="preserve">used in this project is the </w:t>
       </w:r>
-      <w:proofErr w:type="spellStart"/>
-      <w:r>
-        <w:rPr>
-          <w:rFonts w:ascii="Times New Roman" w:hAnsi="Times New Roman" w:cs="Times New Roman"/>
-          <w:sz w:val="24"/>
-          <w:szCs w:val="24"/>
-        </w:rPr>
-        <w:t>face_recognition</w:t>
-      </w:r>
-      <w:proofErr w:type="spellEnd"/>
-      <w:r>
-        <w:rPr>
-          <w:rFonts w:ascii="Times New Roman" w:hAnsi="Times New Roman" w:cs="Times New Roman"/>
-          <w:sz w:val="24"/>
-          <w:szCs w:val="24"/>
-        </w:rPr>
-        <w:t xml:space="preserve"> </w:t>
+      <w:r>
+        <w:rPr>
+          <w:rFonts w:ascii="Times New Roman" w:hAnsi="Times New Roman" w:cs="Times New Roman"/>
+          <w:sz w:val="24"/>
+          <w:szCs w:val="24"/>
+        </w:rPr>
+        <w:t xml:space="preserve">face_recognition </w:t>
       </w:r>
       <w:r>
         <w:rPr>
@@ -5697,7 +5607,6 @@
         </w:rPr>
         <w:t>“</w:t>
       </w:r>
-      <w:proofErr w:type="spellStart"/>
       <w:r>
         <w:rPr>
           <w:rFonts w:ascii="Times New Roman" w:hAnsi="Times New Roman" w:cs="Times New Roman"/>
@@ -5706,7 +5615,6 @@
         </w:rPr>
         <w:t>dlib</w:t>
       </w:r>
-      <w:proofErr w:type="spellEnd"/>
       <w:r>
         <w:rPr>
           <w:rFonts w:ascii="Times New Roman" w:hAnsi="Times New Roman" w:cs="Times New Roman"/>
@@ -7253,17 +7161,7 @@
                                 <w:szCs w:val="26"/>
                                 <w:lang w:val="en-US"/>
                               </w:rPr>
-                              <w:t>/CASIA-FaceV5/</w:t>
-                            </w:r>
-                            <w:r>
-                              <w:rPr>
-                                <w:rFonts w:ascii="Consolas" w:hAnsi="Consolas"/>
-                                <w:color w:val="FFFFFF"/>
-                                <w:sz w:val="26"/>
-                                <w:szCs w:val="26"/>
-                                <w:lang w:val="en-US"/>
-                              </w:rPr>
-                              <w:t>SubjectID/SubjectID_ImageNumber.bmp</w:t>
+                              <w:t>/CASIA-FaceV5/SubjectID/SubjectID_ImageNumber.bmp</w:t>
                             </w:r>
                           </w:p>
                         </w:txbxContent>
@@ -7303,17 +7201,7 @@
                           <w:szCs w:val="26"/>
                           <w:lang w:val="en-US"/>
                         </w:rPr>
-                        <w:t>/CASIA-FaceV5/</w:t>
-                      </w:r>
-                      <w:r>
-                        <w:rPr>
-                          <w:rFonts w:ascii="Consolas" w:hAnsi="Consolas"/>
-                          <w:color w:val="FFFFFF"/>
-                          <w:sz w:val="26"/>
-                          <w:szCs w:val="26"/>
-                          <w:lang w:val="en-US"/>
-                        </w:rPr>
-                        <w:t>SubjectID/SubjectID_ImageNumber.bmp</w:t>
+                        <w:t>/CASIA-FaceV5/SubjectID/SubjectID_ImageNumber.bmp</w:t>
                       </w:r>
                     </w:p>
                   </w:txbxContent>
@@ -7404,7 +7292,6 @@
         </w:rPr>
         <w:t>‘</w:t>
       </w:r>
-      <w:proofErr w:type="spellStart"/>
       <w:r>
         <w:rPr>
           <w:rFonts w:ascii="Times New Roman" w:hAnsi="Times New Roman" w:cs="Times New Roman"/>
@@ -7415,7 +7302,6 @@
         </w:rPr>
         <w:t>SubjectID</w:t>
       </w:r>
-      <w:proofErr w:type="spellEnd"/>
       <w:r>
         <w:rPr>
           <w:rFonts w:ascii="Times New Roman" w:hAnsi="Times New Roman" w:cs="Times New Roman"/>
@@ -7455,7 +7341,6 @@
         </w:rPr>
         <w:t>‘</w:t>
       </w:r>
-      <w:proofErr w:type="spellStart"/>
       <w:r>
         <w:rPr>
           <w:rFonts w:ascii="Times New Roman" w:hAnsi="Times New Roman" w:cs="Times New Roman"/>
@@ -7466,7 +7351,6 @@
         </w:rPr>
         <w:t>ImageNumber</w:t>
       </w:r>
-      <w:proofErr w:type="spellEnd"/>
       <w:r>
         <w:rPr>
           <w:rFonts w:ascii="Times New Roman" w:hAnsi="Times New Roman" w:cs="Times New Roman"/>
@@ -7667,25 +7551,7 @@
           <w:sz w:val="24"/>
           <w:szCs w:val="24"/>
         </w:rPr>
-        <w:t xml:space="preserve">John </w:t>
-      </w:r>
-      <w:proofErr w:type="spellStart"/>
-      <w:r>
-        <w:rPr>
-          <w:rFonts w:ascii="Times New Roman" w:hAnsi="Times New Roman" w:cs="Times New Roman"/>
-          <w:sz w:val="24"/>
-          <w:szCs w:val="24"/>
-        </w:rPr>
-        <w:t>Daugman</w:t>
-      </w:r>
-      <w:proofErr w:type="spellEnd"/>
-      <w:r>
-        <w:rPr>
-          <w:rFonts w:ascii="Times New Roman" w:hAnsi="Times New Roman" w:cs="Times New Roman"/>
-          <w:sz w:val="24"/>
-          <w:szCs w:val="24"/>
-        </w:rPr>
-        <w:t xml:space="preserve"> is a researcher renowned for his significant contribution to iris recognition, particularly for developing the phase-coding method. Daugman's approach to iris recognition comprises several key phases, each playing a crucial role in the identification process. The main phases are as follows:</w:t>
+        <w:t>John Daugman is a researcher renowned for his significant contribution to iris recognition, particularly for developing the phase-coding method. Daugman's approach to iris recognition comprises several key phases, each playing a crucial role in the identification process. The main phases are as follows:</w:t>
       </w:r>
     </w:p>
     <w:p>
@@ -7733,43 +7599,7 @@
           <w:sz w:val="24"/>
           <w:szCs w:val="24"/>
         </w:rPr>
-        <w:t xml:space="preserve">Daugman's approach incorporates a circular edge detector, an </w:t>
-      </w:r>
-      <w:proofErr w:type="spellStart"/>
-      <w:r>
-        <w:rPr>
-          <w:rFonts w:ascii="Times New Roman" w:hAnsi="Times New Roman" w:cs="Times New Roman"/>
-          <w:sz w:val="24"/>
-          <w:szCs w:val="24"/>
-        </w:rPr>
-        <w:t>integro</w:t>
-      </w:r>
-      <w:proofErr w:type="spellEnd"/>
-      <w:r>
-        <w:rPr>
-          <w:rFonts w:ascii="Times New Roman" w:hAnsi="Times New Roman" w:cs="Times New Roman"/>
-          <w:sz w:val="24"/>
-          <w:szCs w:val="24"/>
-        </w:rPr>
-        <w:t xml:space="preserve">-differential operator, to localize both the pupil and the iris. This operator exploits the convolution of the image with a Gaussian smoothing function </w:t>
-      </w:r>
-      <w:proofErr w:type="spellStart"/>
-      <w:r>
-        <w:rPr>
-          <w:rFonts w:ascii="Times New Roman" w:hAnsi="Times New Roman" w:cs="Times New Roman"/>
-          <w:sz w:val="24"/>
-          <w:szCs w:val="24"/>
-        </w:rPr>
-        <w:t>centered</w:t>
-      </w:r>
-      <w:proofErr w:type="spellEnd"/>
-      <w:r>
-        <w:rPr>
-          <w:rFonts w:ascii="Times New Roman" w:hAnsi="Times New Roman" w:cs="Times New Roman"/>
-          <w:sz w:val="24"/>
-          <w:szCs w:val="24"/>
-        </w:rPr>
-        <w:t xml:space="preserve"> at </w:t>
+        <w:t xml:space="preserve">Daugman's approach incorporates a circular edge detector, an integro-differential operator, to localize both the pupil and the iris. This operator exploits the convolution of the image with a Gaussian smoothing function centered at </w:t>
       </w:r>
       <m:oMath>
         <m:sSub>
@@ -7932,25 +7762,7 @@
           <w:sz w:val="24"/>
           <w:szCs w:val="24"/>
         </w:rPr>
-        <w:t xml:space="preserve">of a candidate circular contour. A peak is expected when the candidate circle has the same radius and </w:t>
-      </w:r>
-      <w:proofErr w:type="spellStart"/>
-      <w:r>
-        <w:rPr>
-          <w:rFonts w:ascii="Times New Roman" w:hAnsi="Times New Roman" w:cs="Times New Roman"/>
-          <w:sz w:val="24"/>
-          <w:szCs w:val="24"/>
-        </w:rPr>
-        <w:t>center</w:t>
-      </w:r>
-      <w:proofErr w:type="spellEnd"/>
-      <w:r>
-        <w:rPr>
-          <w:rFonts w:ascii="Times New Roman" w:hAnsi="Times New Roman" w:cs="Times New Roman"/>
-          <w:sz w:val="24"/>
-          <w:szCs w:val="24"/>
-        </w:rPr>
-        <w:t xml:space="preserve"> as the iris.</w:t>
+        <w:t>of a candidate circular contour. A peak is expected when the candidate circle has the same radius and center as the iris.</w:t>
       </w:r>
     </w:p>
     <w:p>
@@ -8016,41 +7828,13 @@
         </w:rPr>
         <w:t xml:space="preserve">segmentation, it is necessary to normalize the iris image to account for scale and rotation variations. </w:t>
       </w:r>
-      <w:proofErr w:type="spellStart"/>
-      <w:r>
-        <w:rPr>
-          <w:rFonts w:ascii="Times New Roman" w:hAnsi="Times New Roman" w:cs="Times New Roman"/>
-          <w:sz w:val="24"/>
-          <w:szCs w:val="24"/>
-        </w:rPr>
-        <w:t>Daugman</w:t>
-      </w:r>
-      <w:proofErr w:type="spellEnd"/>
-      <w:r>
-        <w:rPr>
-          <w:rFonts w:ascii="Times New Roman" w:hAnsi="Times New Roman" w:cs="Times New Roman"/>
-          <w:sz w:val="24"/>
-          <w:szCs w:val="24"/>
-        </w:rPr>
-        <w:t xml:space="preserve"> employs polar coordinates, transforming circular bands into horizontal stripes and the overall iris annulus into a rectangle. Determining the correct </w:t>
-      </w:r>
-      <w:proofErr w:type="spellStart"/>
-      <w:r>
-        <w:rPr>
-          <w:rFonts w:ascii="Times New Roman" w:hAnsi="Times New Roman" w:cs="Times New Roman"/>
-          <w:sz w:val="24"/>
-          <w:szCs w:val="24"/>
-        </w:rPr>
-        <w:t>center</w:t>
-      </w:r>
-      <w:proofErr w:type="spellEnd"/>
-      <w:r>
-        <w:rPr>
-          <w:rFonts w:ascii="Times New Roman" w:hAnsi="Times New Roman" w:cs="Times New Roman"/>
-          <w:sz w:val="24"/>
-          <w:szCs w:val="24"/>
-        </w:rPr>
-        <w:t xml:space="preserve"> for polar coordinates is crucial since the pupil and iris are not perfectly concentric. Additionally, the size of the pupil can change due to various factors, and gaze direction can alter the relative positions of the sclera, iris, and pupil.</w:t>
+      <w:r>
+        <w:rPr>
+          <w:rFonts w:ascii="Times New Roman" w:hAnsi="Times New Roman" w:cs="Times New Roman"/>
+          <w:sz w:val="24"/>
+          <w:szCs w:val="24"/>
+        </w:rPr>
+        <w:t>Daugman employs polar coordinates, transforming circular bands into horizontal stripes and the overall iris annulus into a rectangle. Determining the correct center for polar coordinates is crucial since the pupil and iris are not perfectly concentric. Additionally, the size of the pupil can change due to various factors, and gaze direction can alter the relative positions of the sclera, iris, and pupil.</w:t>
       </w:r>
       <w:r>
         <w:rPr>
@@ -8066,25 +7850,7 @@
           <w:sz w:val="24"/>
           <w:szCs w:val="24"/>
         </w:rPr>
-        <w:t xml:space="preserve">To address these challenges, </w:t>
-      </w:r>
-      <w:proofErr w:type="spellStart"/>
-      <w:r>
-        <w:rPr>
-          <w:rFonts w:ascii="Times New Roman" w:hAnsi="Times New Roman" w:cs="Times New Roman"/>
-          <w:sz w:val="24"/>
-          <w:szCs w:val="24"/>
-        </w:rPr>
-        <w:t>Daugman</w:t>
-      </w:r>
-      <w:proofErr w:type="spellEnd"/>
-      <w:r>
-        <w:rPr>
-          <w:rFonts w:ascii="Times New Roman" w:hAnsi="Times New Roman" w:cs="Times New Roman"/>
-          <w:sz w:val="24"/>
-          <w:szCs w:val="24"/>
-        </w:rPr>
-        <w:t xml:space="preserve"> introduce</w:t>
+        <w:t>To address these challenges, Daugman introduce</w:t>
       </w:r>
       <w:r>
         <w:rPr>
@@ -8366,25 +8132,7 @@
           <w:sz w:val="24"/>
           <w:szCs w:val="24"/>
         </w:rPr>
-        <w:t>-</w:t>
-      </w:r>
-      <w:proofErr w:type="spellStart"/>
-      <w:r>
-        <w:rPr>
-          <w:rFonts w:ascii="Times New Roman" w:hAnsi="Times New Roman" w:cs="Times New Roman"/>
-          <w:sz w:val="24"/>
-          <w:szCs w:val="24"/>
-        </w:rPr>
-        <w:t>neighborhood</w:t>
-      </w:r>
-      <w:proofErr w:type="spellEnd"/>
-      <w:r>
-        <w:rPr>
-          <w:rFonts w:ascii="Times New Roman" w:hAnsi="Times New Roman" w:cs="Times New Roman"/>
-          <w:sz w:val="24"/>
-          <w:szCs w:val="24"/>
-        </w:rPr>
-        <w:t xml:space="preserve"> pixels</w:t>
+        <w:t>-neighborhood pixels</w:t>
       </w:r>
       <w:r>
         <w:rPr>
@@ -8400,43 +8148,7 @@
           <w:sz w:val="24"/>
           <w:szCs w:val="24"/>
         </w:rPr>
-        <w:t xml:space="preserve"> are </w:t>
-      </w:r>
-      <w:proofErr w:type="spellStart"/>
-      <w:r>
-        <w:rPr>
-          <w:rFonts w:ascii="Times New Roman" w:hAnsi="Times New Roman" w:cs="Times New Roman"/>
-          <w:sz w:val="24"/>
-          <w:szCs w:val="24"/>
-        </w:rPr>
-        <w:t>thresholded</w:t>
-      </w:r>
-      <w:proofErr w:type="spellEnd"/>
-      <w:r>
-        <w:rPr>
-          <w:rFonts w:ascii="Times New Roman" w:hAnsi="Times New Roman" w:cs="Times New Roman"/>
-          <w:sz w:val="24"/>
-          <w:szCs w:val="24"/>
-        </w:rPr>
-        <w:t xml:space="preserve"> into 1 or 0 by comparing them with the </w:t>
-      </w:r>
-      <w:proofErr w:type="spellStart"/>
-      <w:r>
-        <w:rPr>
-          <w:rFonts w:ascii="Times New Roman" w:hAnsi="Times New Roman" w:cs="Times New Roman"/>
-          <w:sz w:val="24"/>
-          <w:szCs w:val="24"/>
-        </w:rPr>
-        <w:t>center</w:t>
-      </w:r>
-      <w:proofErr w:type="spellEnd"/>
-      <w:r>
-        <w:rPr>
-          <w:rFonts w:ascii="Times New Roman" w:hAnsi="Times New Roman" w:cs="Times New Roman"/>
-          <w:sz w:val="24"/>
-          <w:szCs w:val="24"/>
-        </w:rPr>
-        <w:t xml:space="preserve"> pixel (pc). Then the binary sequence of the </w:t>
+        <w:t xml:space="preserve"> are thresholded into 1 or 0 by comparing them with the center pixel (pc). Then the binary sequence of the </w:t>
       </w:r>
       <w:r>
         <w:rPr>
@@ -8452,43 +8164,7 @@
           <w:sz w:val="24"/>
           <w:szCs w:val="24"/>
         </w:rPr>
-        <w:t>-</w:t>
-      </w:r>
-      <w:proofErr w:type="spellStart"/>
-      <w:r>
-        <w:rPr>
-          <w:rFonts w:ascii="Times New Roman" w:hAnsi="Times New Roman" w:cs="Times New Roman"/>
-          <w:sz w:val="24"/>
-          <w:szCs w:val="24"/>
-        </w:rPr>
-        <w:t>neighborhoods</w:t>
-      </w:r>
-      <w:proofErr w:type="spellEnd"/>
-      <w:r>
-        <w:rPr>
-          <w:rFonts w:ascii="Times New Roman" w:hAnsi="Times New Roman" w:cs="Times New Roman"/>
-          <w:sz w:val="24"/>
-          <w:szCs w:val="24"/>
-        </w:rPr>
-        <w:t xml:space="preserve"> is transferred into a decimal number (bit pattern states with the upper left corner moving clockwise around the </w:t>
-      </w:r>
-      <w:proofErr w:type="spellStart"/>
-      <w:r>
-        <w:rPr>
-          <w:rFonts w:ascii="Times New Roman" w:hAnsi="Times New Roman" w:cs="Times New Roman"/>
-          <w:sz w:val="24"/>
-          <w:szCs w:val="24"/>
-        </w:rPr>
-        <w:t>center</w:t>
-      </w:r>
-      <w:proofErr w:type="spellEnd"/>
-      <w:r>
-        <w:rPr>
-          <w:rFonts w:ascii="Times New Roman" w:hAnsi="Times New Roman" w:cs="Times New Roman"/>
-          <w:sz w:val="24"/>
-          <w:szCs w:val="24"/>
-        </w:rPr>
-        <w:t xml:space="preserve"> pixel</w:t>
+        <w:t>-neighborhoods is transferred into a decimal number (bit pattern states with the upper left corner moving clockwise around the center pixel</w:t>
       </w:r>
       <w:r>
         <w:rPr>
@@ -8520,43 +8196,7 @@
           <w:sz w:val="24"/>
           <w:szCs w:val="24"/>
         </w:rPr>
-        <w:t xml:space="preserve">Furthermore, a kind of contrast measure referred to the central pixel can be computed, subtracting the average value of </w:t>
-      </w:r>
-      <w:proofErr w:type="spellStart"/>
-      <w:r>
-        <w:rPr>
-          <w:rFonts w:ascii="Times New Roman" w:hAnsi="Times New Roman" w:cs="Times New Roman"/>
-          <w:sz w:val="24"/>
-          <w:szCs w:val="24"/>
-        </w:rPr>
-        <w:t>neighbors</w:t>
-      </w:r>
-      <w:proofErr w:type="spellEnd"/>
-      <w:r>
-        <w:rPr>
-          <w:rFonts w:ascii="Times New Roman" w:hAnsi="Times New Roman" w:cs="Times New Roman"/>
-          <w:sz w:val="24"/>
-          <w:szCs w:val="24"/>
-        </w:rPr>
-        <w:t xml:space="preserve"> with a higher or equal value from the average value of </w:t>
-      </w:r>
-      <w:proofErr w:type="spellStart"/>
-      <w:r>
-        <w:rPr>
-          <w:rFonts w:ascii="Times New Roman" w:hAnsi="Times New Roman" w:cs="Times New Roman"/>
-          <w:sz w:val="24"/>
-          <w:szCs w:val="24"/>
-        </w:rPr>
-        <w:t>neighbors</w:t>
-      </w:r>
-      <w:proofErr w:type="spellEnd"/>
-      <w:r>
-        <w:rPr>
-          <w:rFonts w:ascii="Times New Roman" w:hAnsi="Times New Roman" w:cs="Times New Roman"/>
-          <w:sz w:val="24"/>
-          <w:szCs w:val="24"/>
-        </w:rPr>
-        <w:t xml:space="preserve"> with a lower value. </w:t>
+        <w:t xml:space="preserve">Furthermore, a kind of contrast measure referred to the central pixel can be computed, subtracting the average value of neighbors with a higher or equal value from the average value of neighbors with a lower value. </w:t>
       </w:r>
     </w:p>
     <w:p>
@@ -8668,25 +8308,7 @@
           <w:sz w:val="24"/>
           <w:szCs w:val="24"/>
         </w:rPr>
-        <w:t xml:space="preserve">The image is partitioned into </w:t>
-      </w:r>
-      <w:proofErr w:type="spellStart"/>
-      <w:r>
-        <w:rPr>
-          <w:rFonts w:ascii="Times New Roman" w:hAnsi="Times New Roman" w:cs="Times New Roman"/>
-          <w:sz w:val="24"/>
-          <w:szCs w:val="24"/>
-        </w:rPr>
-        <w:t>subwindows</w:t>
-      </w:r>
-      <w:proofErr w:type="spellEnd"/>
-      <w:r>
-        <w:rPr>
-          <w:rFonts w:ascii="Times New Roman" w:hAnsi="Times New Roman" w:cs="Times New Roman"/>
-          <w:sz w:val="24"/>
-          <w:szCs w:val="24"/>
-        </w:rPr>
-        <w:t xml:space="preserve"> through a grid of k*k elements.</w:t>
+        <w:t>The image is partitioned into subwindows through a grid of k*k elements.</w:t>
       </w:r>
     </w:p>
     <w:p>
@@ -8736,25 +8358,7 @@
           <w:sz w:val="24"/>
           <w:szCs w:val="24"/>
         </w:rPr>
-        <w:t xml:space="preserve">The final feature vector is obtained by concatenating the histograms calculated for all </w:t>
-      </w:r>
-      <w:proofErr w:type="spellStart"/>
-      <w:r>
-        <w:rPr>
-          <w:rFonts w:ascii="Times New Roman" w:hAnsi="Times New Roman" w:cs="Times New Roman"/>
-          <w:sz w:val="24"/>
-          <w:szCs w:val="24"/>
-        </w:rPr>
-        <w:t>subwindows</w:t>
-      </w:r>
-      <w:proofErr w:type="spellEnd"/>
-      <w:r>
-        <w:rPr>
-          <w:rFonts w:ascii="Times New Roman" w:hAnsi="Times New Roman" w:cs="Times New Roman"/>
-          <w:sz w:val="24"/>
-          <w:szCs w:val="24"/>
-        </w:rPr>
-        <w:t>.</w:t>
+        <w:t>The final feature vector is obtained by concatenating the histograms calculated for all subwindows.</w:t>
       </w:r>
     </w:p>
     <w:p>
@@ -9232,7 +8836,6 @@
         </w:rPr>
         <w:t xml:space="preserve">nts face recognition, we utilize the </w:t>
       </w:r>
-      <w:proofErr w:type="spellStart"/>
       <w:r>
         <w:rPr>
           <w:rFonts w:ascii="Times New Roman" w:hAnsi="Times New Roman" w:cs="Times New Roman"/>
@@ -9241,7 +8844,6 @@
         </w:rPr>
         <w:t>face_recognition</w:t>
       </w:r>
-      <w:proofErr w:type="spellEnd"/>
       <w:r>
         <w:rPr>
           <w:rFonts w:ascii="Times New Roman" w:hAnsi="Times New Roman" w:cs="Times New Roman"/>
@@ -9343,25 +8945,7 @@
           <w:szCs w:val="24"/>
         </w:rPr>
         <w:lastRenderedPageBreak/>
-        <w:t xml:space="preserve">upon </w:t>
-      </w:r>
-      <w:proofErr w:type="spellStart"/>
-      <w:r>
-        <w:rPr>
-          <w:rFonts w:ascii="Times New Roman" w:hAnsi="Times New Roman" w:cs="Times New Roman"/>
-          <w:sz w:val="24"/>
-          <w:szCs w:val="24"/>
-        </w:rPr>
-        <w:t>dlib</w:t>
-      </w:r>
-      <w:proofErr w:type="spellEnd"/>
-      <w:r>
-        <w:rPr>
-          <w:rFonts w:ascii="Times New Roman" w:hAnsi="Times New Roman" w:cs="Times New Roman"/>
-          <w:sz w:val="24"/>
-          <w:szCs w:val="24"/>
-        </w:rPr>
-        <w:t xml:space="preserve">, a high-performance machine learning library, making it efficient and accurate for identifying faces in images. </w:t>
+        <w:t xml:space="preserve">upon dlib, a high-performance machine learning library, making it efficient and accurate for identifying faces in images. </w:t>
       </w:r>
     </w:p>
     <w:p>
@@ -9380,25 +8964,7 @@
           <w:sz w:val="24"/>
           <w:szCs w:val="24"/>
         </w:rPr>
-        <w:t xml:space="preserve">The </w:t>
-      </w:r>
-      <w:proofErr w:type="spellStart"/>
-      <w:r>
-        <w:rPr>
-          <w:rFonts w:ascii="Times New Roman" w:hAnsi="Times New Roman" w:cs="Times New Roman"/>
-          <w:sz w:val="24"/>
-          <w:szCs w:val="24"/>
-        </w:rPr>
-        <w:t>face_recognition</w:t>
-      </w:r>
-      <w:proofErr w:type="spellEnd"/>
-      <w:r>
-        <w:rPr>
-          <w:rFonts w:ascii="Times New Roman" w:hAnsi="Times New Roman" w:cs="Times New Roman"/>
-          <w:sz w:val="24"/>
-          <w:szCs w:val="24"/>
-        </w:rPr>
-        <w:t xml:space="preserve"> library, which indeed utilizes the Histogram of Oriented Gradients (HOG) based model for face detection, is a powerful tool in the field of computer vision. It provides functionalities for face detection and recognition. The Histogram of Oriented Gradients (HOG) is a feature descriptor used in computer vision and image processing for object detection. It counts occurrences of gradient orientation in localized portions of an image. Here’s how it works in detail:</w:t>
+        <w:t>The face_recognition library, which indeed utilizes the Histogram of Oriented Gradients (HOG) based model for face detection, is a powerful tool in the field of computer vision. It provides functionalities for face detection and recognition. The Histogram of Oriented Gradients (HOG) is a feature descriptor used in computer vision and image processing for object detection. It counts occurrences of gradient orientation in localized portions of an image. Here’s how it works in detail:</w:t>
       </w:r>
     </w:p>
     <w:p>
@@ -9417,25 +8983,7 @@
           <w:sz w:val="24"/>
           <w:szCs w:val="24"/>
         </w:rPr>
-        <w:t xml:space="preserve">The image is divided into small connected regions called cells, and for the pixels within each cell, </w:t>
-      </w:r>
-      <w:proofErr w:type="gramStart"/>
-      <w:r>
-        <w:rPr>
-          <w:rFonts w:ascii="Times New Roman" w:hAnsi="Times New Roman" w:cs="Times New Roman"/>
-          <w:sz w:val="24"/>
-          <w:szCs w:val="24"/>
-        </w:rPr>
-        <w:t>an</w:t>
-      </w:r>
-      <w:proofErr w:type="gramEnd"/>
-      <w:r>
-        <w:rPr>
-          <w:rFonts w:ascii="Times New Roman" w:hAnsi="Times New Roman" w:cs="Times New Roman"/>
-          <w:sz w:val="24"/>
-          <w:szCs w:val="24"/>
-        </w:rPr>
-        <w:t xml:space="preserve"> histogram of gradient directions is compiled. </w:t>
+        <w:t xml:space="preserve">The image is divided into small connected regions called cells, and for the pixels within each cell, an histogram of gradient directions is compiled. </w:t>
       </w:r>
     </w:p>
     <w:p>
@@ -9983,15 +9531,31 @@
           <w:sz w:val="24"/>
           <w:szCs w:val="24"/>
         </w:rPr>
-        <w:t xml:space="preserve"> by CASIA. In particular, CASIA-Iris-Lamp was collected using a hand-held iris sensor</w:t>
-      </w:r>
-      <w:r>
-        <w:rPr>
-          <w:rFonts w:ascii="Times New Roman" w:hAnsi="Times New Roman" w:cs="Times New Roman"/>
-          <w:sz w:val="24"/>
-          <w:szCs w:val="24"/>
-        </w:rPr>
-        <w:t xml:space="preserve"> under different illumination conditions. Therefore CASIA-Iris-Lamp is a great database to study problems of non-linear iris normalization and robust iris feature representation</w:t>
+        <w:t xml:space="preserve"> by CASIA. In particular, CASIA-Iris-</w:t>
+      </w:r>
+      <w:r>
+        <w:rPr>
+          <w:rFonts w:ascii="Times New Roman" w:hAnsi="Times New Roman" w:cs="Times New Roman"/>
+          <w:sz w:val="24"/>
+          <w:szCs w:val="24"/>
+        </w:rPr>
+        <w:t>Interval</w:t>
+      </w:r>
+      <w:r>
+        <w:rPr>
+          <w:rFonts w:ascii="Times New Roman" w:hAnsi="Times New Roman" w:cs="Times New Roman"/>
+          <w:sz w:val="24"/>
+          <w:szCs w:val="24"/>
+        </w:rPr>
+        <w:t xml:space="preserve"> was collected </w:t>
+      </w:r>
+      <w:r>
+        <w:rPr>
+          <w:rFonts w:ascii="Times New Roman" w:hAnsi="Times New Roman" w:cs="Times New Roman"/>
+          <w:sz w:val="24"/>
+          <w:szCs w:val="24"/>
+        </w:rPr>
+        <w:t>using specialized CASIA close-up iris camera within indoor environments. This unique dataset consists of images taken during two distinct sessions for most subjects</w:t>
       </w:r>
       <w:r>
         <w:rPr>
@@ -10001,69 +9565,6 @@
         </w:rPr>
         <w:t>.</w:t>
       </w:r>
-      <w:sdt>
-        <w:sdtPr>
-          <w:rPr>
-            <w:rFonts w:ascii="Times New Roman" w:hAnsi="Times New Roman" w:cs="Times New Roman"/>
-            <w:sz w:val="24"/>
-            <w:szCs w:val="24"/>
-          </w:rPr>
-          <w:id w:val="2048482801"/>
-          <w:citation/>
-        </w:sdtPr>
-        <w:sdtContent>
-          <w:r>
-            <w:rPr>
-              <w:rFonts w:ascii="Times New Roman" w:hAnsi="Times New Roman" w:cs="Times New Roman"/>
-              <w:sz w:val="24"/>
-              <w:szCs w:val="24"/>
-            </w:rPr>
-            <w:fldChar w:fldCharType="begin"/>
-          </w:r>
-          <w:r>
-            <w:rPr>
-              <w:rFonts w:ascii="Times New Roman" w:hAnsi="Times New Roman" w:cs="Times New Roman"/>
-              <w:sz w:val="24"/>
-              <w:szCs w:val="24"/>
-            </w:rPr>
-            <w:instrText xml:space="preserve">CITATION Cas20 \l 1033 </w:instrText>
-          </w:r>
-          <w:r>
-            <w:rPr>
-              <w:rFonts w:ascii="Times New Roman" w:hAnsi="Times New Roman" w:cs="Times New Roman"/>
-              <w:sz w:val="24"/>
-              <w:szCs w:val="24"/>
-            </w:rPr>
-            <w:fldChar w:fldCharType="separate"/>
-          </w:r>
-          <w:r>
-            <w:rPr>
-              <w:rFonts w:ascii="Times New Roman" w:hAnsi="Times New Roman" w:cs="Times New Roman"/>
-              <w:noProof/>
-              <w:sz w:val="24"/>
-              <w:szCs w:val="24"/>
-            </w:rPr>
-            <w:t xml:space="preserve"> </w:t>
-          </w:r>
-          <w:r>
-            <w:rPr>
-              <w:rFonts w:ascii="Times New Roman" w:hAnsi="Times New Roman" w:cs="Times New Roman"/>
-              <w:noProof/>
-              <w:sz w:val="24"/>
-              <w:szCs w:val="24"/>
-            </w:rPr>
-            <w:t>(CASIA, 2020)</w:t>
-          </w:r>
-          <w:r>
-            <w:rPr>
-              <w:rFonts w:ascii="Times New Roman" w:hAnsi="Times New Roman" w:cs="Times New Roman"/>
-              <w:sz w:val="24"/>
-              <w:szCs w:val="24"/>
-            </w:rPr>
-            <w:fldChar w:fldCharType="end"/>
-          </w:r>
-        </w:sdtContent>
-      </w:sdt>
     </w:p>
     <w:p>
       <w:pPr>
@@ -10076,7 +9577,7 @@
           <w:noProof/>
         </w:rPr>
         <w:drawing>
-          <wp:inline distT="0" distB="0" distL="0" distR="0" wp14:anchorId="7D104727" wp14:editId="6B140E8A">
+          <wp:inline distT="0" distB="0" distL="0" distR="0" wp14:anchorId="7D104727" wp14:editId="6D9EEAF4">
             <wp:extent cx="1948717" cy="1692000"/>
             <wp:effectExtent l="152400" t="171450" r="337820" b="365760"/>
             <wp:docPr id="1179748206" name="Picture 2"/>
@@ -10436,7 +9937,6 @@
         </w:rPr>
         <w:t xml:space="preserve">These techniques are used to achieve a clear image of the pupil, needed to obtain the approximate pupil’s circle using the function </w:t>
       </w:r>
-      <w:proofErr w:type="spellStart"/>
       <w:r>
         <w:rPr>
           <w:rFonts w:ascii="Times New Roman" w:hAnsi="Times New Roman" w:cs="Times New Roman"/>
@@ -10445,32 +9945,13 @@
         </w:rPr>
         <w:t>HoughCircles</w:t>
       </w:r>
-      <w:proofErr w:type="spellEnd"/>
-      <w:r>
-        <w:rPr>
-          <w:rFonts w:ascii="Times New Roman" w:hAnsi="Times New Roman" w:cs="Times New Roman"/>
-          <w:sz w:val="24"/>
-          <w:szCs w:val="24"/>
-        </w:rPr>
-        <w:t xml:space="preserve">. With this approach we are able to find both the pupil’s </w:t>
-      </w:r>
-      <w:proofErr w:type="spellStart"/>
-      <w:r>
-        <w:rPr>
-          <w:rFonts w:ascii="Times New Roman" w:hAnsi="Times New Roman" w:cs="Times New Roman"/>
-          <w:sz w:val="24"/>
-          <w:szCs w:val="24"/>
-        </w:rPr>
-        <w:t>center</w:t>
-      </w:r>
-      <w:proofErr w:type="spellEnd"/>
-      <w:r>
-        <w:rPr>
-          <w:rFonts w:ascii="Times New Roman" w:hAnsi="Times New Roman" w:cs="Times New Roman"/>
-          <w:sz w:val="24"/>
-          <w:szCs w:val="24"/>
-        </w:rPr>
-        <w:t xml:space="preserve"> and radius.</w:t>
+      <w:r>
+        <w:rPr>
+          <w:rFonts w:ascii="Times New Roman" w:hAnsi="Times New Roman" w:cs="Times New Roman"/>
+          <w:sz w:val="24"/>
+          <w:szCs w:val="24"/>
+        </w:rPr>
+        <w:t>. With this approach we are able to find both the pupil’s center and radius.</w:t>
       </w:r>
       <w:r>
         <w:rPr>
@@ -10494,33 +9975,15 @@
           <w:sz w:val="24"/>
           <w:szCs w:val="24"/>
         </w:rPr>
-        <w:t xml:space="preserve"> the iris radius and the </w:t>
-      </w:r>
-      <w:r>
-        <w:rPr>
-          <w:rFonts w:ascii="Times New Roman" w:hAnsi="Times New Roman" w:cs="Times New Roman"/>
-          <w:sz w:val="24"/>
-          <w:szCs w:val="24"/>
-        </w:rPr>
-        <w:t xml:space="preserve">its </w:t>
-      </w:r>
-      <w:proofErr w:type="spellStart"/>
-      <w:r>
-        <w:rPr>
-          <w:rFonts w:ascii="Times New Roman" w:hAnsi="Times New Roman" w:cs="Times New Roman"/>
-          <w:sz w:val="24"/>
-          <w:szCs w:val="24"/>
-        </w:rPr>
-        <w:t>center</w:t>
-      </w:r>
-      <w:proofErr w:type="spellEnd"/>
-      <w:r>
-        <w:rPr>
-          <w:rFonts w:ascii="Times New Roman" w:hAnsi="Times New Roman" w:cs="Times New Roman"/>
-          <w:sz w:val="24"/>
-          <w:szCs w:val="24"/>
-        </w:rPr>
-        <w:t xml:space="preserve"> </w:t>
+        <w:t xml:space="preserve"> the iris radius and </w:t>
+      </w:r>
+      <w:r>
+        <w:rPr>
+          <w:rFonts w:ascii="Times New Roman" w:hAnsi="Times New Roman" w:cs="Times New Roman"/>
+          <w:sz w:val="24"/>
+          <w:szCs w:val="24"/>
+        </w:rPr>
+        <w:t xml:space="preserve">its center </w:t>
       </w:r>
       <w:r>
         <w:rPr>
@@ -10779,25 +10242,7 @@
                 <w:sz w:val="24"/>
                 <w:szCs w:val="24"/>
               </w:rPr>
-              <w:t xml:space="preserve">: </w:t>
-            </w:r>
-            <w:proofErr w:type="spellStart"/>
-            <w:r>
-              <w:rPr>
-                <w:rFonts w:ascii="Garamond" w:hAnsi="Garamond"/>
-                <w:sz w:val="24"/>
-                <w:szCs w:val="24"/>
-              </w:rPr>
-              <w:t>Preprocessed</w:t>
-            </w:r>
-            <w:proofErr w:type="spellEnd"/>
-            <w:r>
-              <w:rPr>
-                <w:rFonts w:ascii="Garamond" w:hAnsi="Garamond"/>
-                <w:sz w:val="24"/>
-                <w:szCs w:val="24"/>
-              </w:rPr>
-              <w:t xml:space="preserve"> image for pupil</w:t>
+              <w:t>: Preprocessed image for pupil</w:t>
             </w:r>
             <w:bookmarkEnd w:id="39"/>
             <w:bookmarkEnd w:id="40"/>
@@ -10843,7 +10288,7 @@
                 <w:szCs w:val="24"/>
               </w:rPr>
               <w:drawing>
-                <wp:inline distT="0" distB="0" distL="0" distR="0" wp14:anchorId="5FCF2901" wp14:editId="220669C2">
+                <wp:inline distT="0" distB="0" distL="0" distR="0" wp14:anchorId="5FCF2901" wp14:editId="0E0EECCB">
                   <wp:extent cx="1697431" cy="1692000"/>
                   <wp:effectExtent l="152400" t="171450" r="340995" b="365760"/>
                   <wp:docPr id="831742642" name="Picture 3"/>
@@ -11935,7 +11380,6 @@
         </w:rPr>
         <w:t xml:space="preserve"> </w:t>
       </w:r>
-      <w:proofErr w:type="spellStart"/>
       <w:r>
         <w:rPr>
           <w:rFonts w:ascii="Times New Roman" w:hAnsi="Times New Roman" w:cs="Times New Roman"/>
@@ -11960,7 +11404,6 @@
         </w:rPr>
         <w:t>t</w:t>
       </w:r>
-      <w:proofErr w:type="spellEnd"/>
       <w:r>
         <w:rPr>
           <w:rFonts w:ascii="Times New Roman" w:hAnsi="Times New Roman" w:cs="Times New Roman"/>
@@ -12197,7 +11640,6 @@
         </w:rPr>
         <w:t xml:space="preserve">: Normalized iris with </w:t>
       </w:r>
-      <w:proofErr w:type="spellStart"/>
       <w:r>
         <w:rPr>
           <w:rFonts w:ascii="Times New Roman" w:hAnsi="Times New Roman" w:cs="Times New Roman"/>
@@ -12206,7 +11648,6 @@
         </w:rPr>
         <w:t>equalizeHist</w:t>
       </w:r>
-      <w:proofErr w:type="spellEnd"/>
       <w:r>
         <w:rPr>
           <w:rFonts w:ascii="Garamond" w:hAnsi="Garamond"/>
@@ -12311,11 +11752,30 @@
           <w:sz w:val="24"/>
           <w:szCs w:val="24"/>
         </w:rPr>
-        <w:t xml:space="preserve"> into binary sequences, then into decimal numbers. These numbers form histograms representing image features. </w:t>
+        <w:t xml:space="preserve"> into binary sequences, then into decimal numbers. These numbers form histograms representing image features.</w:t>
       </w:r>
     </w:p>
     <w:p>
       <w:pPr>
+        <w:spacing w:line="276" w:lineRule="auto"/>
+        <w:jc w:val="both"/>
+        <w:rPr>
+          <w:rFonts w:ascii="Times New Roman" w:hAnsi="Times New Roman" w:cs="Times New Roman"/>
+          <w:sz w:val="24"/>
+          <w:szCs w:val="24"/>
+        </w:rPr>
+      </w:pPr>
+      <w:r>
+        <w:rPr>
+          <w:rFonts w:ascii="Times New Roman" w:hAnsi="Times New Roman" w:cs="Times New Roman"/>
+          <w:sz w:val="24"/>
+          <w:szCs w:val="24"/>
+        </w:rPr>
+        <w:t>In our implementation, we divided the normalized iris into 20 horizontal bands and for each of them are calculated the LBP values and the corresponding histogram. Finally, all the histograms are concatenated together in order to create a representative feature vector.</w:t>
+      </w:r>
+    </w:p>
+    <w:p>
+      <w:pPr>
         <w:pStyle w:val="Titolo3"/>
         <w:spacing w:before="0" w:after="240"/>
         <w:rPr>
@@ -12331,6 +11791,7 @@
           <w:sz w:val="38"/>
           <w:szCs w:val="38"/>
         </w:rPr>
+        <w:lastRenderedPageBreak/>
         <w:t xml:space="preserve">4.1.6. </w:t>
       </w:r>
       <w:r>
@@ -12407,16 +11868,7 @@
           <w:sz w:val="24"/>
           <w:szCs w:val="24"/>
         </w:rPr>
-        <w:t xml:space="preserve"> the two feature vectors are to each other. A smaller Euclidean distance indicates a closer match </w:t>
-      </w:r>
-      <w:r>
-        <w:rPr>
-          <w:rFonts w:ascii="Times New Roman" w:hAnsi="Times New Roman" w:cs="Times New Roman"/>
-          <w:sz w:val="24"/>
-          <w:szCs w:val="24"/>
-        </w:rPr>
-        <w:lastRenderedPageBreak/>
-        <w:t>between the feature vectors. In the context of iris recognition, this would mean that the two iris images are more likely to be from the same individual.</w:t>
+        <w:t xml:space="preserve"> the two feature vectors are to each other. A smaller Euclidean distance indicates a closer match between the feature vectors. In the context of iris recognition, this would mean that the two iris images are more likely to be from the same individual.</w:t>
       </w:r>
     </w:p>
     <w:p>
@@ -12501,7 +11953,6 @@
         </w:rPr>
         <w:t>‘</w:t>
       </w:r>
-      <w:proofErr w:type="spellStart"/>
       <w:r>
         <w:rPr>
           <w:rFonts w:ascii="Times New Roman" w:hAnsi="Times New Roman" w:cs="Times New Roman"/>
@@ -12510,7 +11961,6 @@
         </w:rPr>
         <w:t>face_recognition</w:t>
       </w:r>
-      <w:proofErr w:type="spellEnd"/>
       <w:r>
         <w:rPr>
           <w:rFonts w:ascii="Times New Roman" w:hAnsi="Times New Roman" w:cs="Times New Roman"/>
@@ -12623,7 +12073,6 @@
         </w:rPr>
         <w:t>‘</w:t>
       </w:r>
-      <w:proofErr w:type="spellStart"/>
       <w:r>
         <w:rPr>
           <w:rFonts w:ascii="Times New Roman" w:hAnsi="Times New Roman" w:cs="Times New Roman"/>
@@ -12632,7 +12081,6 @@
         </w:rPr>
         <w:t>processDataset</w:t>
       </w:r>
-      <w:proofErr w:type="spellEnd"/>
       <w:r>
         <w:rPr>
           <w:rFonts w:ascii="Times New Roman" w:hAnsi="Times New Roman" w:cs="Times New Roman"/>
@@ -12737,79 +12185,7 @@
           <w:sz w:val="24"/>
           <w:szCs w:val="24"/>
         </w:rPr>
-        <w:t xml:space="preserve">or each individual in the gallery, the function encodes their face using the </w:t>
-      </w:r>
-      <w:proofErr w:type="spellStart"/>
-      <w:r>
-        <w:rPr>
-          <w:rFonts w:ascii="Times New Roman" w:hAnsi="Times New Roman" w:cs="Times New Roman"/>
-          <w:sz w:val="24"/>
-          <w:szCs w:val="24"/>
-        </w:rPr>
-        <w:t>face_</w:t>
-      </w:r>
-      <w:proofErr w:type="gramStart"/>
-      <w:r>
-        <w:rPr>
-          <w:rFonts w:ascii="Times New Roman" w:hAnsi="Times New Roman" w:cs="Times New Roman"/>
-          <w:sz w:val="24"/>
-          <w:szCs w:val="24"/>
-        </w:rPr>
-        <w:t>recognition.face</w:t>
-      </w:r>
-      <w:proofErr w:type="gramEnd"/>
-      <w:r>
-        <w:rPr>
-          <w:rFonts w:ascii="Times New Roman" w:hAnsi="Times New Roman" w:cs="Times New Roman"/>
-          <w:sz w:val="24"/>
-          <w:szCs w:val="24"/>
-        </w:rPr>
-        <w:t>_encodings</w:t>
-      </w:r>
-      <w:proofErr w:type="spellEnd"/>
-      <w:r>
-        <w:rPr>
-          <w:rFonts w:ascii="Times New Roman" w:hAnsi="Times New Roman" w:cs="Times New Roman"/>
-          <w:sz w:val="24"/>
-          <w:szCs w:val="24"/>
-        </w:rPr>
-        <w:t xml:space="preserve"> function. This function takes an image as input and returns a 128-dimensional face encoding (a numerical representation of the face) for each face in the image. These encodings are then stored in the </w:t>
-      </w:r>
-      <w:proofErr w:type="spellStart"/>
-      <w:r>
-        <w:rPr>
-          <w:rFonts w:ascii="Times New Roman" w:hAnsi="Times New Roman" w:cs="Times New Roman"/>
-          <w:sz w:val="24"/>
-          <w:szCs w:val="24"/>
-        </w:rPr>
-        <w:t>known_encodings</w:t>
-      </w:r>
-      <w:proofErr w:type="spellEnd"/>
-      <w:r>
-        <w:rPr>
-          <w:rFonts w:ascii="Times New Roman" w:hAnsi="Times New Roman" w:cs="Times New Roman"/>
-          <w:sz w:val="24"/>
-          <w:szCs w:val="24"/>
-        </w:rPr>
-        <w:t xml:space="preserve"> list, and the corresponding names of the individuals are stored in the </w:t>
-      </w:r>
-      <w:proofErr w:type="spellStart"/>
-      <w:r>
-        <w:rPr>
-          <w:rFonts w:ascii="Times New Roman" w:hAnsi="Times New Roman" w:cs="Times New Roman"/>
-          <w:sz w:val="24"/>
-          <w:szCs w:val="24"/>
-        </w:rPr>
-        <w:t>known_names</w:t>
-      </w:r>
-      <w:proofErr w:type="spellEnd"/>
-      <w:r>
-        <w:rPr>
-          <w:rFonts w:ascii="Times New Roman" w:hAnsi="Times New Roman" w:cs="Times New Roman"/>
-          <w:sz w:val="24"/>
-          <w:szCs w:val="24"/>
-        </w:rPr>
-        <w:t xml:space="preserve"> list. </w:t>
+        <w:t xml:space="preserve">or each individual in the gallery, the function encodes their face using the face_recognition.face_encodings function. This function takes an image as input and returns a 128-dimensional face encoding (a numerical representation of the face) for each face in the image. These encodings are then stored in the known_encodings list, and the corresponding names of the individuals are stored in the known_names list. </w:t>
       </w:r>
     </w:p>
     <w:p>
@@ -12827,69 +12203,47 @@
           <w:sz w:val="24"/>
           <w:szCs w:val="24"/>
         </w:rPr>
-        <w:t>The, f</w:t>
-      </w:r>
-      <w:r>
-        <w:rPr>
-          <w:rFonts w:ascii="Times New Roman" w:hAnsi="Times New Roman" w:cs="Times New Roman"/>
-          <w:sz w:val="24"/>
-          <w:szCs w:val="24"/>
-        </w:rPr>
-        <w:t xml:space="preserve">or each individual in the probe set, the function encodes their face and then compares this encoding to the known encodings using the </w:t>
-      </w:r>
-      <w:proofErr w:type="spellStart"/>
-      <w:r>
-        <w:rPr>
-          <w:rFonts w:ascii="Times New Roman" w:hAnsi="Times New Roman" w:cs="Times New Roman"/>
-          <w:sz w:val="24"/>
-          <w:szCs w:val="24"/>
-        </w:rPr>
-        <w:t>face_</w:t>
-      </w:r>
-      <w:proofErr w:type="gramStart"/>
-      <w:r>
-        <w:rPr>
-          <w:rFonts w:ascii="Times New Roman" w:hAnsi="Times New Roman" w:cs="Times New Roman"/>
-          <w:sz w:val="24"/>
-          <w:szCs w:val="24"/>
-        </w:rPr>
-        <w:t>recognition.face</w:t>
-      </w:r>
-      <w:proofErr w:type="gramEnd"/>
-      <w:r>
-        <w:rPr>
-          <w:rFonts w:ascii="Times New Roman" w:hAnsi="Times New Roman" w:cs="Times New Roman"/>
-          <w:sz w:val="24"/>
-          <w:szCs w:val="24"/>
-        </w:rPr>
-        <w:t>_distance</w:t>
-      </w:r>
-      <w:proofErr w:type="spellEnd"/>
-      <w:r>
-        <w:rPr>
-          <w:rFonts w:ascii="Times New Roman" w:hAnsi="Times New Roman" w:cs="Times New Roman"/>
-          <w:sz w:val="24"/>
-          <w:szCs w:val="24"/>
-        </w:rPr>
-        <w:t xml:space="preserve"> function. This function takes a list of known face encodings and a candidate encoding and returns a </w:t>
-      </w:r>
-      <w:proofErr w:type="spellStart"/>
-      <w:r>
-        <w:rPr>
-          <w:rFonts w:ascii="Times New Roman" w:hAnsi="Times New Roman" w:cs="Times New Roman"/>
-          <w:sz w:val="24"/>
-          <w:szCs w:val="24"/>
-        </w:rPr>
-        <w:t>numpy</w:t>
-      </w:r>
-      <w:proofErr w:type="spellEnd"/>
-      <w:r>
-        <w:rPr>
-          <w:rFonts w:ascii="Times New Roman" w:hAnsi="Times New Roman" w:cs="Times New Roman"/>
-          <w:sz w:val="24"/>
-          <w:szCs w:val="24"/>
-        </w:rPr>
-        <w:t xml:space="preserve"> array with the distance between the candidate encoding and each known encoding. The smaller the distance, the more similar the faces are.</w:t>
+        <w:t>The</w:t>
+      </w:r>
+      <w:r>
+        <w:rPr>
+          <w:rFonts w:ascii="Times New Roman" w:hAnsi="Times New Roman" w:cs="Times New Roman"/>
+          <w:sz w:val="24"/>
+          <w:szCs w:val="24"/>
+        </w:rPr>
+        <w:t>n</w:t>
+      </w:r>
+      <w:r>
+        <w:rPr>
+          <w:rFonts w:ascii="Times New Roman" w:hAnsi="Times New Roman" w:cs="Times New Roman"/>
+          <w:sz w:val="24"/>
+          <w:szCs w:val="24"/>
+        </w:rPr>
+        <w:t>, f</w:t>
+      </w:r>
+      <w:r>
+        <w:rPr>
+          <w:rFonts w:ascii="Times New Roman" w:hAnsi="Times New Roman" w:cs="Times New Roman"/>
+          <w:sz w:val="24"/>
+          <w:szCs w:val="24"/>
+        </w:rPr>
+        <w:t xml:space="preserve">or each individual in the probe set, the function encodes their face and then compares this encoding to the known encodings using the face_recognition.face_distance function. This function takes a list of known face encodings and a candidate encoding and returns a numpy array with the distance between the candidate encoding and each known encoding. </w:t>
+      </w:r>
+      <w:r>
+        <w:rPr>
+          <w:rFonts w:ascii="Times New Roman" w:hAnsi="Times New Roman" w:cs="Times New Roman"/>
+          <w:sz w:val="24"/>
+          <w:szCs w:val="24"/>
+        </w:rPr>
+        <w:t>S</w:t>
+      </w:r>
+      <w:r>
+        <w:rPr>
+          <w:rFonts w:ascii="Times New Roman" w:hAnsi="Times New Roman" w:cs="Times New Roman"/>
+          <w:sz w:val="24"/>
+          <w:szCs w:val="24"/>
+        </w:rPr>
+        <w:t>maller the distance, more similar the faces are.</w:t>
       </w:r>
       <w:r>
         <w:rPr>
@@ -12905,7 +12259,23 @@
           <w:sz w:val="24"/>
           <w:szCs w:val="24"/>
         </w:rPr>
-        <w:t>Using a predefined threshold, the system decides whether the probe image matches a known subject in the gallery.</w:t>
+        <w:t>Using a predefined threshold, the system decides whether the probe image matches a known subject in the gallery</w:t>
+      </w:r>
+      <w:r>
+        <w:rPr>
+          <w:rFonts w:ascii="Times New Roman" w:hAnsi="Times New Roman" w:cs="Times New Roman"/>
+          <w:sz w:val="24"/>
+          <w:szCs w:val="24"/>
+        </w:rPr>
+        <w:t xml:space="preserve"> or not</w:t>
+      </w:r>
+      <w:r>
+        <w:rPr>
+          <w:rFonts w:ascii="Times New Roman" w:hAnsi="Times New Roman" w:cs="Times New Roman"/>
+          <w:sz w:val="24"/>
+          <w:szCs w:val="24"/>
+        </w:rPr>
+        <w:t>.</w:t>
       </w:r>
       <w:r>
         <w:rPr>
@@ -14685,25 +14055,7 @@
           <w:sz w:val="24"/>
           <w:szCs w:val="24"/>
         </w:rPr>
-        <w:t>DIR, acronym for detect and identification rate, represents the probability that there will be a correct identification within the k-</w:t>
-      </w:r>
-      <w:proofErr w:type="spellStart"/>
-      <w:r>
-        <w:rPr>
-          <w:rFonts w:ascii="Times New Roman" w:hAnsi="Times New Roman" w:cs="Times New Roman"/>
-          <w:sz w:val="24"/>
-          <w:szCs w:val="24"/>
-        </w:rPr>
-        <w:t>th</w:t>
-      </w:r>
-      <w:proofErr w:type="spellEnd"/>
-      <w:r>
-        <w:rPr>
-          <w:rFonts w:ascii="Times New Roman" w:hAnsi="Times New Roman" w:cs="Times New Roman"/>
-          <w:sz w:val="24"/>
-          <w:szCs w:val="24"/>
-        </w:rPr>
-        <w:t xml:space="preserve"> rank</w:t>
+        <w:t>DIR, acronym for detect and identification rate, represents the probability that there will be a correct identification within the k-th rank</w:t>
       </w:r>
       <w:r>
         <w:rPr>
@@ -14953,23 +14305,13 @@
         </w:rPr>
         <w:t xml:space="preserve">probability of </w:t>
       </w:r>
-      <w:proofErr w:type="gramStart"/>
-      <w:r>
-        <w:rPr>
-          <w:rFonts w:ascii="Times New Roman" w:hAnsi="Times New Roman" w:cs="Times New Roman"/>
-          <w:sz w:val="24"/>
-          <w:szCs w:val="24"/>
-        </w:rPr>
-        <w:t>DIR[</w:t>
-      </w:r>
-      <w:proofErr w:type="gramEnd"/>
-      <w:r>
-        <w:rPr>
-          <w:rFonts w:ascii="Times New Roman" w:hAnsi="Times New Roman" w:cs="Times New Roman"/>
-          <w:sz w:val="24"/>
-          <w:szCs w:val="24"/>
-        </w:rPr>
-        <w:t>0] versus</w:t>
+      <w:r>
+        <w:rPr>
+          <w:rFonts w:ascii="Times New Roman" w:hAnsi="Times New Roman" w:cs="Times New Roman"/>
+          <w:sz w:val="24"/>
+          <w:szCs w:val="24"/>
+        </w:rPr>
+        <w:t>DIR[0] versus</w:t>
       </w:r>
       <w:r>
         <w:rPr>
@@ -16968,25 +16310,7 @@
           <w:sz w:val="24"/>
           <w:szCs w:val="24"/>
         </w:rPr>
-        <w:t xml:space="preserve">In </w:t>
-      </w:r>
-      <w:proofErr w:type="gramStart"/>
-      <w:r>
-        <w:rPr>
-          <w:rFonts w:ascii="Times New Roman" w:hAnsi="Times New Roman" w:cs="Times New Roman"/>
-          <w:sz w:val="24"/>
-          <w:szCs w:val="24"/>
-        </w:rPr>
-        <w:t>fact</w:t>
-      </w:r>
-      <w:proofErr w:type="gramEnd"/>
-      <w:r>
-        <w:rPr>
-          <w:rFonts w:ascii="Times New Roman" w:hAnsi="Times New Roman" w:cs="Times New Roman"/>
-          <w:sz w:val="24"/>
-          <w:szCs w:val="24"/>
-        </w:rPr>
-        <w:t xml:space="preserve"> the</w:t>
+        <w:t>In fact the</w:t>
       </w:r>
       <w:r>
         <w:rPr>
@@ -18094,17 +17418,7 @@
                                 <w:szCs w:val="26"/>
                                 <w:lang w:val="en-US"/>
                               </w:rPr>
-                              <w:t>datasets/</w:t>
-                            </w:r>
-                            <w:r>
-                              <w:rPr>
-                                <w:rFonts w:ascii="Consolas" w:hAnsi="Consolas"/>
-                                <w:color w:val="FFFFFF"/>
-                                <w:sz w:val="26"/>
-                                <w:szCs w:val="26"/>
-                                <w:lang w:val="en-US"/>
-                              </w:rPr>
-                              <w:t xml:space="preserve">User.&lt;id&gt;.&lt;count&gt;.&lt;name&gt;.jpg </w:t>
+                              <w:t xml:space="preserve">datasets/User.&lt;id&gt;.&lt;count&gt;.&lt;name&gt;.jpg </w:t>
                             </w:r>
                           </w:p>
                         </w:txbxContent>
@@ -18144,17 +17458,7 @@
                           <w:szCs w:val="26"/>
                           <w:lang w:val="en-US"/>
                         </w:rPr>
-                        <w:t>datasets/</w:t>
-                      </w:r>
-                      <w:r>
-                        <w:rPr>
-                          <w:rFonts w:ascii="Consolas" w:hAnsi="Consolas"/>
-                          <w:color w:val="FFFFFF"/>
-                          <w:sz w:val="26"/>
-                          <w:szCs w:val="26"/>
-                          <w:lang w:val="en-US"/>
-                        </w:rPr>
-                        <w:t xml:space="preserve">User.&lt;id&gt;.&lt;count&gt;.&lt;name&gt;.jpg </w:t>
+                        <w:t xml:space="preserve">datasets/User.&lt;id&gt;.&lt;count&gt;.&lt;name&gt;.jpg </w:t>
                       </w:r>
                     </w:p>
                   </w:txbxContent>
@@ -18505,7 +17809,6 @@
         </w:rPr>
         <w:t>‘</w:t>
       </w:r>
-      <w:proofErr w:type="spellStart"/>
       <w:r>
         <w:rPr>
           <w:rFonts w:ascii="Times New Roman" w:hAnsi="Times New Roman" w:cs="Times New Roman"/>
@@ -18514,7 +17817,6 @@
         </w:rPr>
         <w:t>CascadeClassifier</w:t>
       </w:r>
-      <w:proofErr w:type="spellEnd"/>
       <w:r>
         <w:rPr>
           <w:rFonts w:ascii="Times New Roman" w:hAnsi="Times New Roman" w:cs="Times New Roman"/>
@@ -18709,7 +18011,6 @@
         </w:rPr>
         <w:t>‘</w:t>
       </w:r>
-      <w:proofErr w:type="spellStart"/>
       <w:r>
         <w:rPr>
           <w:rFonts w:ascii="Times New Roman" w:hAnsi="Times New Roman" w:cs="Times New Roman"/>
@@ -18718,7 +18019,6 @@
         </w:rPr>
         <w:t>getImageID</w:t>
       </w:r>
-      <w:proofErr w:type="spellEnd"/>
       <w:r>
         <w:rPr>
           <w:rFonts w:ascii="Times New Roman" w:hAnsi="Times New Roman" w:cs="Times New Roman"/>
@@ -18749,65 +18049,7 @@
           <w:sz w:val="24"/>
           <w:szCs w:val="24"/>
         </w:rPr>
-        <w:t>the obtained data, composed by the said images, are used to train the LBPH face recognizer with the ‘</w:t>
-      </w:r>
-      <w:proofErr w:type="spellStart"/>
-      <w:proofErr w:type="gramStart"/>
-      <w:r>
-        <w:rPr>
-          <w:rFonts w:ascii="Times New Roman" w:hAnsi="Times New Roman" w:cs="Times New Roman"/>
-          <w:sz w:val="24"/>
-          <w:szCs w:val="24"/>
-        </w:rPr>
-        <w:t>recognizer.train</w:t>
-      </w:r>
-      <w:proofErr w:type="spellEnd"/>
-      <w:proofErr w:type="gramEnd"/>
-      <w:r>
-        <w:rPr>
-          <w:rFonts w:ascii="Times New Roman" w:hAnsi="Times New Roman" w:cs="Times New Roman"/>
-          <w:sz w:val="24"/>
-          <w:szCs w:val="24"/>
-        </w:rPr>
-        <w:t>’ method. The trained model is saved as a YAML file named “</w:t>
-      </w:r>
-      <w:proofErr w:type="spellStart"/>
-      <w:r>
-        <w:rPr>
-          <w:rFonts w:ascii="Times New Roman" w:hAnsi="Times New Roman" w:cs="Times New Roman"/>
-          <w:sz w:val="24"/>
-          <w:szCs w:val="24"/>
-        </w:rPr>
-        <w:t>Trainer.yml</w:t>
-      </w:r>
-      <w:proofErr w:type="spellEnd"/>
-      <w:r>
-        <w:rPr>
-          <w:rFonts w:ascii="Times New Roman" w:hAnsi="Times New Roman" w:cs="Times New Roman"/>
-          <w:sz w:val="24"/>
-          <w:szCs w:val="24"/>
-        </w:rPr>
-        <w:t>”, using the function ‘</w:t>
-      </w:r>
-      <w:proofErr w:type="spellStart"/>
-      <w:proofErr w:type="gramStart"/>
-      <w:r>
-        <w:rPr>
-          <w:rFonts w:ascii="Times New Roman" w:hAnsi="Times New Roman" w:cs="Times New Roman"/>
-          <w:sz w:val="24"/>
-          <w:szCs w:val="24"/>
-        </w:rPr>
-        <w:t>recognizer.write</w:t>
-      </w:r>
-      <w:proofErr w:type="spellEnd"/>
-      <w:proofErr w:type="gramEnd"/>
-      <w:r>
-        <w:rPr>
-          <w:rFonts w:ascii="Times New Roman" w:hAnsi="Times New Roman" w:cs="Times New Roman"/>
-          <w:sz w:val="24"/>
-          <w:szCs w:val="24"/>
-        </w:rPr>
-        <w:t>()’.</w:t>
+        <w:t>the obtained data, composed by the said images, are used to train the LBPH face recognizer with the ‘recognizer.train’ method. The trained model is saved as a YAML file named “Trainer.yml”, using the function ‘recognizer.write()’.</w:t>
       </w:r>
     </w:p>
     <w:p>
@@ -18962,7 +18204,6 @@
         </w:rPr>
         <w:t>“</w:t>
       </w:r>
-      <w:proofErr w:type="spellStart"/>
       <w:r>
         <w:rPr>
           <w:rFonts w:ascii="Times New Roman" w:hAnsi="Times New Roman" w:cs="Times New Roman"/>
@@ -18971,7 +18212,6 @@
         </w:rPr>
         <w:t>Trainer.yml</w:t>
       </w:r>
-      <w:proofErr w:type="spellEnd"/>
       <w:r>
         <w:rPr>
           <w:rFonts w:ascii="Times New Roman" w:hAnsi="Times New Roman" w:cs="Times New Roman"/>
@@ -19005,25 +18245,7 @@
           <w:sz w:val="24"/>
           <w:szCs w:val="24"/>
         </w:rPr>
-        <w:t xml:space="preserve">The code enters a loop that continuously captures video frames, performs face detection, and recognizes faces. Faces are detected in the current video frame using the Haar Cascade classifier. The code iterates through the detected faces and uses the LBPH recognizer to predict the identity of each face. If the confidence is above 60, the face is considered recognized, and the person's name is displayed along with a blue rectangle around the face. If the confidence is 60 or below, the face is </w:t>
-      </w:r>
-      <w:proofErr w:type="spellStart"/>
-      <w:r>
-        <w:rPr>
-          <w:rFonts w:ascii="Times New Roman" w:hAnsi="Times New Roman" w:cs="Times New Roman"/>
-          <w:sz w:val="24"/>
-          <w:szCs w:val="24"/>
-        </w:rPr>
-        <w:t>labeled</w:t>
-      </w:r>
-      <w:proofErr w:type="spellEnd"/>
-      <w:r>
-        <w:rPr>
-          <w:rFonts w:ascii="Times New Roman" w:hAnsi="Times New Roman" w:cs="Times New Roman"/>
-          <w:sz w:val="24"/>
-          <w:szCs w:val="24"/>
-        </w:rPr>
-        <w:t xml:space="preserve"> as </w:t>
+        <w:t xml:space="preserve">The code enters a loop that continuously captures video frames, performs face detection, and recognizes faces. Faces are detected in the current video frame using the Haar Cascade classifier. The code iterates through the detected faces and uses the LBPH recognizer to predict the identity of each face. If the confidence is above 60, the face is considered recognized, and the person's name is displayed along with a blue rectangle around the face. If the confidence is 60 or below, the face is labeled as </w:t>
       </w:r>
       <w:r>
         <w:rPr>
@@ -19081,27 +18303,7 @@
           <w:sz w:val="24"/>
           <w:szCs w:val="24"/>
         </w:rPr>
-        <w:t>At the end the video capture resources are released ‘</w:t>
-      </w:r>
-      <w:proofErr w:type="spellStart"/>
-      <w:proofErr w:type="gramStart"/>
-      <w:r>
-        <w:rPr>
-          <w:rFonts w:ascii="Times New Roman" w:hAnsi="Times New Roman" w:cs="Times New Roman"/>
-          <w:sz w:val="24"/>
-          <w:szCs w:val="24"/>
-        </w:rPr>
-        <w:t>video.release</w:t>
-      </w:r>
-      <w:proofErr w:type="spellEnd"/>
-      <w:proofErr w:type="gramEnd"/>
-      <w:r>
-        <w:rPr>
-          <w:rFonts w:ascii="Times New Roman" w:hAnsi="Times New Roman" w:cs="Times New Roman"/>
-          <w:sz w:val="24"/>
-          <w:szCs w:val="24"/>
-        </w:rPr>
-        <w:t>()’, and all OpenCV windows are closed ‘cv2.destroyAllWindows(</w:t>
+        <w:t>At the end the video capture resources are released ‘video.release()’, and all OpenCV windows are closed ‘cv2.destroyAllWindows(</w:t>
       </w:r>
       <w:r>
         <w:rPr>

</xml_diff>